<commit_message>
Changed Settings open conditions, Build Updated modified UI,
</commit_message>
<xml_diff>
--- a/Created Assets/Aiden Working Files/Aiden Cran - WHS Workbook.docx
+++ b/Created Assets/Aiden Working Files/Aiden Cran - WHS Workbook.docx
@@ -156,14 +156,12 @@
                                 </w:rPr>
                                 <w:t xml:space="preserve">This </w:t>
                               </w:r>
-                              <w:proofErr w:type="gramStart"/>
                               <w:r>
                                 <w:rPr>
                                   <w:color w:val="FFFFFF" w:themeColor="background1"/>
                                 </w:rPr>
                                 <w:t>Work book</w:t>
                               </w:r>
-                              <w:proofErr w:type="gramEnd"/>
                               <w:r>
                                 <w:rPr>
                                   <w:color w:val="FFFFFF" w:themeColor="background1"/>
@@ -1098,6 +1096,49 @@
         <w:rPr>
           <w:color w:val="0070C0"/>
         </w:rPr>
+        <w:t>Under section 46 – 49 in the Work health and safety act, it is stated that</w:t>
+      </w:r>
+      <w:r>
+        <w:rPr>
+          <w:color w:val="0070C0"/>
+        </w:rPr>
+        <w:t xml:space="preserve"> - </w:t>
+      </w:r>
+      <w:r>
+        <w:rPr>
+          <w:color w:val="0070C0"/>
+        </w:rPr>
+        <w:t>“</w:t>
+      </w:r>
+      <w:r>
+        <w:t>A PCBU has a duty to consult with workers and HSRs about matters that directly affect them</w:t>
+      </w:r>
+      <w:r>
+        <w:rPr>
+          <w:color w:val="0070C0"/>
+        </w:rPr>
+        <w:t xml:space="preserve">.” This </w:t>
+      </w:r>
+    </w:p>
+    <w:p>
+      <w:pPr>
+        <w:ind w:left="720"/>
+        <w:rPr>
+          <w:color w:val="0070C0"/>
+        </w:rPr>
+      </w:pPr>
+    </w:p>
+    <w:p>
+      <w:pPr>
+        <w:ind w:left="720"/>
+        <w:rPr>
+          <w:color w:val="0070C0"/>
+        </w:rPr>
+      </w:pPr>
+      <w:r>
+        <w:rPr>
+          <w:color w:val="0070C0"/>
+        </w:rPr>
         <w:t xml:space="preserve">A PCBU is bound by law to consult with their workers / HSRs about matters that directly affect them. This extends to, but is not restricted to, students on work experience, trainees, apprentices as well as the PCBU’s employees / volunteer workers. </w:t>
       </w:r>
     </w:p>
@@ -1299,6 +1340,7 @@
         <w:pStyle w:val="Heading3"/>
       </w:pPr>
       <w:r>
+        <w:lastRenderedPageBreak/>
         <w:t>Question</w:t>
       </w:r>
       <w:r>
@@ -1399,7 +1441,6 @@
         <w:pStyle w:val="Heading3"/>
       </w:pPr>
       <w:r>
-        <w:lastRenderedPageBreak/>
         <w:t>Question: W</w:t>
       </w:r>
       <w:r>
@@ -2105,10 +2146,6 @@
                   <v:shadow on="t" color="black" opacity="28180f" origin="-.5,-.5" offset="0,0"/>
                   <v:path arrowok="t" o:connecttype="custom" o:connectlocs="394766,0;6051550,0;6051550,0;6051550,1973784;5656784,2368550;0,2368550;0,2368550;0,394766;394766,0" o:connectangles="0,0,0,0,0,0,0,0,0"/>
                 </v:shape>
-                <v:shapetype id="_x0000_t202" coordsize="21600,21600" o:spt="202" path="m,l,21600r21600,l21600,xe">
-                  <v:stroke joinstyle="miter"/>
-                  <v:path gradientshapeok="t" o:connecttype="rect"/>
-                </v:shapetype>
                 <v:shape id="Text Box 2" o:spid="_x0000_s1031" type="#_x0000_t202" style="position:absolute;left:1337;top:190;width:55626;height:23622;visibility:visible;mso-wrap-style:square;v-text-anchor:top" o:gfxdata="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" filled="f" stroked="f">
                   <v:textbox>
                     <w:txbxContent>
@@ -2701,6 +2738,7 @@
           <w:shd w:val="clear" w:color="auto" w:fill="FFFFFF"/>
         </w:rPr>
       </w:pPr>
+      <w:proofErr w:type="spellStart"/>
       <w:r>
         <w:rPr>
           <w:rFonts w:ascii="Arial" w:hAnsi="Arial" w:cs="Arial"/>
@@ -2709,7 +2747,18 @@
           <w:szCs w:val="20"/>
           <w:shd w:val="clear" w:color="auto" w:fill="FFFFFF"/>
         </w:rPr>
-        <w:t>Worksafe. 2011. </w:t>
+        <w:t>Worksafe</w:t>
+      </w:r>
+      <w:proofErr w:type="spellEnd"/>
+      <w:r>
+        <w:rPr>
+          <w:rFonts w:ascii="Arial" w:hAnsi="Arial" w:cs="Arial"/>
+          <w:color w:val="000000"/>
+          <w:sz w:val="20"/>
+          <w:szCs w:val="20"/>
+          <w:shd w:val="clear" w:color="auto" w:fill="FFFFFF"/>
+        </w:rPr>
+        <w:t>. 2011. </w:t>
       </w:r>
       <w:r>
         <w:rPr>
@@ -2852,27 +2901,14 @@
     <w:r>
       <w:t xml:space="preserve"> of </w:t>
     </w:r>
-    <w:r>
-      <w:fldChar w:fldCharType="begin"/>
-    </w:r>
-    <w:r>
-      <w:instrText xml:space="preserve"> NUMPAGES  \* Arabic  \* MERGEFORMAT </w:instrText>
-    </w:r>
-    <w:r>
-      <w:fldChar w:fldCharType="separate"/>
-    </w:r>
-    <w:r>
-      <w:rPr>
-        <w:noProof/>
-      </w:rPr>
-      <w:t>3</w:t>
-    </w:r>
-    <w:r>
-      <w:rPr>
-        <w:noProof/>
-      </w:rPr>
-      <w:fldChar w:fldCharType="end"/>
-    </w:r>
+    <w:fldSimple w:instr=" NUMPAGES  \* Arabic  \* MERGEFORMAT ">
+      <w:r>
+        <w:rPr>
+          <w:noProof/>
+        </w:rPr>
+        <w:t>3</w:t>
+      </w:r>
+    </w:fldSimple>
   </w:p>
 </w:ftr>
 </file>
@@ -29128,6 +29164,7 @@
     <w:rsid w:val="000C42CB"/>
     <w:rsid w:val="00500BEE"/>
     <w:rsid w:val="009F1DE0"/>
+    <w:rsid w:val="00AF05CB"/>
     <w:rsid w:val="00B41FBD"/>
     <w:rsid w:val="00D679F7"/>
     <w:rsid w:val="00F07604"/>

</xml_diff>

<commit_message>
Added Enemy Characters + Other Stuff
</commit_message>
<xml_diff>
--- a/Created Assets/Aiden Working Files/Aiden Cran - WHS Workbook.docx
+++ b/Created Assets/Aiden Working Files/Aiden Cran - WHS Workbook.docx
@@ -1096,13 +1096,31 @@
         <w:rPr>
           <w:color w:val="0070C0"/>
         </w:rPr>
-        <w:t>Under section 46 – 49 in the Work health and safety act, it is stated that</w:t>
+        <w:t xml:space="preserve">Under section 46 – 49 in the Work health and safety act, it is </w:t>
       </w:r>
       <w:r>
         <w:rPr>
           <w:color w:val="0070C0"/>
         </w:rPr>
-        <w:t xml:space="preserve"> - </w:t>
+        <w:t>states</w:t>
+      </w:r>
+      <w:r>
+        <w:rPr>
+          <w:color w:val="0070C0"/>
+        </w:rPr>
+        <w:t xml:space="preserve"> that</w:t>
+      </w:r>
+      <w:r>
+        <w:rPr>
+          <w:color w:val="0070C0"/>
+        </w:rPr>
+        <w:t>.</w:t>
+      </w:r>
+      <w:r>
+        <w:rPr>
+          <w:color w:val="0070C0"/>
+        </w:rPr>
+        <w:t xml:space="preserve"> </w:t>
       </w:r>
       <w:r>
         <w:rPr>
@@ -1111,13 +1129,28 @@
         <w:t>“</w:t>
       </w:r>
       <w:r>
-        <w:t>A PCBU has a duty to consult with workers and HSRs about matters that directly affect them</w:t>
+        <w:rPr>
+          <w:color w:val="0070C0"/>
+        </w:rPr>
+        <w:t xml:space="preserve">A PCBU has a duty to consult with </w:t>
       </w:r>
       <w:r>
         <w:rPr>
-          <w:color w:val="0070C0"/>
+          <w:color w:val="FF0000"/>
         </w:rPr>
-        <w:t xml:space="preserve">.” This </w:t>
+        <w:t>workers and HSRs about matters that directly affect them.”</w:t>
+      </w:r>
+      <w:r>
+        <w:rPr>
+          <w:color w:val="FF0000"/>
+        </w:rPr>
+        <w:t xml:space="preserve"> These matters can include things like being dismissed, </w:t>
+      </w:r>
+      <w:r>
+        <w:rPr>
+          <w:color w:val="FF0000"/>
+        </w:rPr>
+        <w:t xml:space="preserve"> </w:t>
       </w:r>
     </w:p>
     <w:p>
@@ -1131,14 +1164,8 @@
     <w:p>
       <w:pPr>
         <w:ind w:left="720"/>
-        <w:rPr>
-          <w:color w:val="0070C0"/>
-        </w:rPr>
       </w:pPr>
       <w:r>
-        <w:rPr>
-          <w:color w:val="0070C0"/>
-        </w:rPr>
         <w:t xml:space="preserve">A PCBU is bound by law to consult with their workers / HSRs about matters that directly affect them. This extends to, but is not restricted to, students on work experience, trainees, apprentices as well as the PCBU’s employees / volunteer workers. </w:t>
       </w:r>
     </w:p>
@@ -1215,7 +1242,348 @@
         <w:rPr>
           <w:color w:val="0070C0"/>
         </w:rPr>
-        <w:t>Enter your response to the question here</w:t>
+        <w:t>Stereotyping – Thi</w:t>
+      </w:r>
+      <w:r>
+        <w:rPr>
+          <w:color w:val="0070C0"/>
+        </w:rPr>
+        <w:t>s</w:t>
+      </w:r>
+      <w:r>
+        <w:rPr>
+          <w:color w:val="0070C0"/>
+        </w:rPr>
+        <w:t xml:space="preserve"> is</w:t>
+      </w:r>
+      <w:r>
+        <w:rPr>
+          <w:color w:val="0070C0"/>
+        </w:rPr>
+        <w:t xml:space="preserve"> a barrier that could prevent workers, employees and or supervisors from participating in the consultation processes. Stereotyping is where </w:t>
+      </w:r>
+      <w:r>
+        <w:rPr>
+          <w:color w:val="FF0000"/>
+        </w:rPr>
+        <w:t xml:space="preserve">you </w:t>
+      </w:r>
+      <w:r>
+        <w:rPr>
+          <w:color w:val="FF0000"/>
+        </w:rPr>
+        <w:t xml:space="preserve">feel like </w:t>
+      </w:r>
+      <w:r>
+        <w:rPr>
+          <w:color w:val="FF0000"/>
+        </w:rPr>
+        <w:t xml:space="preserve">you </w:t>
+      </w:r>
+      <w:r>
+        <w:rPr>
+          <w:color w:val="FF0000"/>
+        </w:rPr>
+        <w:t>are</w:t>
+      </w:r>
+      <w:r>
+        <w:rPr>
+          <w:color w:val="FF0000"/>
+        </w:rPr>
+        <w:t xml:space="preserve"> being judged </w:t>
+      </w:r>
+      <w:r>
+        <w:rPr>
+          <w:color w:val="FF0000"/>
+        </w:rPr>
+        <w:t xml:space="preserve">negatively </w:t>
+      </w:r>
+      <w:r>
+        <w:rPr>
+          <w:color w:val="FF0000"/>
+        </w:rPr>
+        <w:t>from a preconceived stereotypical view.</w:t>
+      </w:r>
+      <w:r>
+        <w:rPr>
+          <w:color w:val="FF0000"/>
+        </w:rPr>
+        <w:t xml:space="preserve"> …..</w:t>
+      </w:r>
+    </w:p>
+    <w:p>
+      <w:pPr>
+        <w:ind w:firstLine="720"/>
+        <w:rPr>
+          <w:color w:val="70AD47" w:themeColor="accent6"/>
+        </w:rPr>
+      </w:pPr>
+      <w:r>
+        <w:rPr>
+          <w:color w:val="70AD47" w:themeColor="accent6"/>
+        </w:rPr>
+        <w:t xml:space="preserve">Solution - </w:t>
+      </w:r>
+    </w:p>
+    <w:p>
+      <w:pPr>
+        <w:ind w:firstLine="720"/>
+        <w:rPr>
+          <w:color w:val="0070C0"/>
+        </w:rPr>
+      </w:pPr>
+    </w:p>
+    <w:p>
+      <w:pPr>
+        <w:ind w:firstLine="720"/>
+        <w:rPr>
+          <w:color w:val="0070C0"/>
+        </w:rPr>
+      </w:pPr>
+      <w:r>
+        <w:rPr>
+          <w:color w:val="0070C0"/>
+        </w:rPr>
+        <w:t xml:space="preserve">Lack of confidentiality - </w:t>
+      </w:r>
+      <w:r>
+        <w:rPr>
+          <w:color w:val="0070C0"/>
+        </w:rPr>
+        <w:t xml:space="preserve">Some workers may not participate in consultation </w:t>
+      </w:r>
+      <w:r>
+        <w:rPr>
+          <w:color w:val="0070C0"/>
+        </w:rPr>
+        <w:t>for fear that the comments</w:t>
+      </w:r>
+      <w:r>
+        <w:rPr>
+          <w:color w:val="0070C0"/>
+        </w:rPr>
+        <w:t xml:space="preserve"> would become public within’ their workspace.</w:t>
+      </w:r>
+      <w:r>
+        <w:rPr>
+          <w:color w:val="0070C0"/>
+        </w:rPr>
+        <w:t xml:space="preserve"> This barrier is more likely to affect multiple people in the workspace due to the problem lying with the </w:t>
+      </w:r>
+      <w:r>
+        <w:rPr>
+          <w:color w:val="0070C0"/>
+        </w:rPr>
+        <w:t>consultation officer.</w:t>
+      </w:r>
+    </w:p>
+    <w:p>
+      <w:pPr>
+        <w:ind w:firstLine="720"/>
+        <w:rPr>
+          <w:color w:val="0070C0"/>
+        </w:rPr>
+      </w:pPr>
+    </w:p>
+    <w:p>
+      <w:pPr>
+        <w:ind w:firstLine="720"/>
+        <w:rPr>
+          <w:color w:val="70AD47" w:themeColor="accent6"/>
+        </w:rPr>
+      </w:pPr>
+      <w:r>
+        <w:rPr>
+          <w:color w:val="70AD47" w:themeColor="accent6"/>
+        </w:rPr>
+        <w:lastRenderedPageBreak/>
+        <w:t xml:space="preserve">Solution </w:t>
+      </w:r>
+      <w:r>
+        <w:rPr>
+          <w:color w:val="70AD47" w:themeColor="accent6"/>
+        </w:rPr>
+        <w:t>–</w:t>
+      </w:r>
+      <w:r>
+        <w:rPr>
+          <w:color w:val="70AD47" w:themeColor="accent6"/>
+        </w:rPr>
+        <w:t xml:space="preserve"> </w:t>
+      </w:r>
+      <w:r>
+        <w:rPr>
+          <w:color w:val="70AD47" w:themeColor="accent6"/>
+        </w:rPr>
+        <w:t xml:space="preserve">To amend this problem it is important to conduct consultations so that everyone’s privacy is properly </w:t>
+      </w:r>
+      <w:r>
+        <w:rPr>
+          <w:color w:val="70AD47" w:themeColor="accent6"/>
+        </w:rPr>
+        <w:t>protected, and records are properly secured.</w:t>
+      </w:r>
+      <w:r>
+        <w:rPr>
+          <w:color w:val="70AD47" w:themeColor="accent6"/>
+        </w:rPr>
+        <w:t xml:space="preserve"> This encourages workers to speak honestly about current problems etc. </w:t>
+      </w:r>
+    </w:p>
+    <w:p>
+      <w:pPr>
+        <w:ind w:firstLine="720"/>
+        <w:rPr>
+          <w:color w:val="0070C0"/>
+        </w:rPr>
+      </w:pPr>
+    </w:p>
+    <w:p>
+      <w:pPr>
+        <w:ind w:firstLine="720"/>
+        <w:rPr>
+          <w:color w:val="0070C0"/>
+        </w:rPr>
+      </w:pPr>
+      <w:r>
+        <w:rPr>
+          <w:color w:val="0070C0"/>
+        </w:rPr>
+        <w:t xml:space="preserve">Physical Barriers </w:t>
+      </w:r>
+      <w:r>
+        <w:rPr>
+          <w:color w:val="0070C0"/>
+        </w:rPr>
+        <w:t>–</w:t>
+      </w:r>
+      <w:r>
+        <w:rPr>
+          <w:color w:val="0070C0"/>
+        </w:rPr>
+        <w:t xml:space="preserve"> This barrier refers to the physical circumstances that workers may have to deal with.</w:t>
+      </w:r>
+      <w:r>
+        <w:rPr>
+          <w:color w:val="0070C0"/>
+        </w:rPr>
+        <w:t xml:space="preserve"> This can include building temperature, current construction, </w:t>
+      </w:r>
+    </w:p>
+    <w:p>
+      <w:pPr>
+        <w:ind w:firstLine="720"/>
+        <w:rPr>
+          <w:color w:val="0070C0"/>
+        </w:rPr>
+      </w:pPr>
+    </w:p>
+    <w:p>
+      <w:pPr>
+        <w:ind w:firstLine="720"/>
+        <w:rPr>
+          <w:color w:val="70AD47" w:themeColor="accent6"/>
+        </w:rPr>
+      </w:pPr>
+      <w:r>
+        <w:rPr>
+          <w:color w:val="70AD47" w:themeColor="accent6"/>
+        </w:rPr>
+        <w:t>Solution –</w:t>
+      </w:r>
+    </w:p>
+    <w:p>
+      <w:pPr>
+        <w:ind w:firstLine="720"/>
+        <w:rPr>
+          <w:color w:val="0070C0"/>
+        </w:rPr>
+      </w:pPr>
+    </w:p>
+    <w:p>
+      <w:pPr>
+        <w:ind w:firstLine="720"/>
+        <w:rPr>
+          <w:color w:val="0070C0"/>
+        </w:rPr>
+      </w:pPr>
+      <w:r>
+        <w:rPr>
+          <w:color w:val="0070C0"/>
+        </w:rPr>
+        <w:t xml:space="preserve">Lack of understanding – </w:t>
+      </w:r>
+    </w:p>
+    <w:p>
+      <w:pPr>
+        <w:ind w:firstLine="720"/>
+        <w:rPr>
+          <w:color w:val="0070C0"/>
+        </w:rPr>
+      </w:pPr>
+    </w:p>
+    <w:p>
+      <w:pPr>
+        <w:ind w:firstLine="720"/>
+        <w:rPr>
+          <w:color w:val="70AD47" w:themeColor="accent6"/>
+        </w:rPr>
+      </w:pPr>
+      <w:r>
+        <w:rPr>
+          <w:color w:val="70AD47" w:themeColor="accent6"/>
+        </w:rPr>
+        <w:t>Solution –</w:t>
+      </w:r>
+    </w:p>
+    <w:p>
+      <w:pPr>
+        <w:ind w:firstLine="720"/>
+        <w:rPr>
+          <w:color w:val="0070C0"/>
+        </w:rPr>
+      </w:pPr>
+    </w:p>
+    <w:p>
+      <w:pPr>
+        <w:ind w:firstLine="720"/>
+        <w:rPr>
+          <w:color w:val="0070C0"/>
+        </w:rPr>
+      </w:pPr>
+      <w:r>
+        <w:rPr>
+          <w:color w:val="0070C0"/>
+        </w:rPr>
+        <w:t xml:space="preserve">Tokenism – </w:t>
+      </w:r>
+    </w:p>
+    <w:p>
+      <w:pPr>
+        <w:ind w:firstLine="720"/>
+        <w:rPr>
+          <w:color w:val="0070C0"/>
+        </w:rPr>
+      </w:pPr>
+    </w:p>
+    <w:p>
+      <w:pPr>
+        <w:ind w:firstLine="720"/>
+        <w:rPr>
+          <w:color w:val="70AD47" w:themeColor="accent6"/>
+        </w:rPr>
+      </w:pPr>
+      <w:r>
+        <w:rPr>
+          <w:color w:val="70AD47" w:themeColor="accent6"/>
+        </w:rPr>
+        <w:t>Solution -</w:t>
+      </w:r>
+      <w:r>
+        <w:rPr>
+          <w:color w:val="70AD47" w:themeColor="accent6"/>
+        </w:rPr>
+        <w:t xml:space="preserve"> </w:t>
       </w:r>
     </w:p>
     <w:permEnd w:id="1920611637"/>
@@ -1273,7 +1641,437 @@
         <w:rPr>
           <w:color w:val="0070C0"/>
         </w:rPr>
-        <w:t>Enter your response to the question here</w:t>
+        <w:t xml:space="preserve">WHS Legislation </w:t>
+      </w:r>
+    </w:p>
+    <w:p>
+      <w:pPr>
+        <w:pStyle w:val="ListParagraph"/>
+        <w:numPr>
+          <w:ilvl w:val="0"/>
+          <w:numId w:val="22"/>
+        </w:numPr>
+        <w:rPr>
+          <w:color w:val="0070C0"/>
+        </w:rPr>
+      </w:pPr>
+      <w:r>
+        <w:rPr>
+          <w:color w:val="0070C0"/>
+        </w:rPr>
+        <w:t xml:space="preserve">(Work </w:t>
+      </w:r>
+      <w:r>
+        <w:rPr>
+          <w:color w:val="0070C0"/>
+        </w:rPr>
+        <w:t>H</w:t>
+      </w:r>
+      <w:r>
+        <w:rPr>
+          <w:color w:val="0070C0"/>
+        </w:rPr>
+        <w:t xml:space="preserve">ealth </w:t>
+      </w:r>
+      <w:r>
+        <w:rPr>
+          <w:color w:val="0070C0"/>
+        </w:rPr>
+        <w:t>S</w:t>
+      </w:r>
+      <w:r>
+        <w:rPr>
+          <w:color w:val="0070C0"/>
+        </w:rPr>
+        <w:t xml:space="preserve">afety </w:t>
+      </w:r>
+      <w:r>
+        <w:rPr>
+          <w:color w:val="0070C0"/>
+        </w:rPr>
+        <w:t>Act</w:t>
+      </w:r>
+      <w:r>
+        <w:rPr>
+          <w:color w:val="0070C0"/>
+        </w:rPr>
+        <w:t xml:space="preserve"> 2011)</w:t>
+      </w:r>
+    </w:p>
+    <w:p>
+      <w:pPr>
+        <w:pStyle w:val="ListParagraph"/>
+        <w:ind w:left="1080"/>
+        <w:rPr>
+          <w:color w:val="0070C0"/>
+        </w:rPr>
+      </w:pPr>
+      <w:hyperlink r:id="rId9" w:history="1">
+        <w:r>
+          <w:rPr>
+            <w:rStyle w:val="Hyperlink"/>
+          </w:rPr>
+          <w:t>https://www.worksafe.qld.gov.au/__data/assets/pdf_file/0023/22289/guide-to-work-health-and-safety-act-2011.pdf</w:t>
+        </w:r>
+      </w:hyperlink>
+    </w:p>
+    <w:p>
+      <w:pPr>
+        <w:pStyle w:val="ListParagraph"/>
+        <w:ind w:left="1080"/>
+        <w:rPr>
+          <w:color w:val="0070C0"/>
+        </w:rPr>
+      </w:pPr>
+    </w:p>
+    <w:p>
+      <w:pPr>
+        <w:pStyle w:val="ListParagraph"/>
+        <w:numPr>
+          <w:ilvl w:val="0"/>
+          <w:numId w:val="22"/>
+        </w:numPr>
+        <w:rPr>
+          <w:color w:val="0070C0"/>
+        </w:rPr>
+      </w:pPr>
+      <w:r>
+        <w:rPr>
+          <w:color w:val="0070C0"/>
+        </w:rPr>
+        <w:t>(Workers compensation laws)</w:t>
+      </w:r>
+    </w:p>
+    <w:p>
+      <w:pPr>
+        <w:pStyle w:val="ListParagraph"/>
+        <w:ind w:left="1080"/>
+        <w:rPr>
+          <w:color w:val="0070C0"/>
+        </w:rPr>
+      </w:pPr>
+      <w:hyperlink r:id="rId10" w:history="1">
+        <w:r>
+          <w:rPr>
+            <w:rStyle w:val="Hyperlink"/>
+          </w:rPr>
+          <w:t>https://www.worksafe.qld.gov.au/laws-and-compliance/workers-compensation-laws</w:t>
+        </w:r>
+      </w:hyperlink>
+    </w:p>
+    <w:p>
+      <w:pPr>
+        <w:rPr>
+          <w:color w:val="0070C0"/>
+        </w:rPr>
+      </w:pPr>
+    </w:p>
+    <w:p>
+      <w:pPr>
+        <w:pStyle w:val="ListParagraph"/>
+        <w:numPr>
+          <w:ilvl w:val="0"/>
+          <w:numId w:val="22"/>
+        </w:numPr>
+        <w:rPr>
+          <w:color w:val="0070C0"/>
+        </w:rPr>
+      </w:pPr>
+      <w:r>
+        <w:rPr>
+          <w:color w:val="0070C0"/>
+        </w:rPr>
+        <w:t>(Electrical Safety Laws)</w:t>
+      </w:r>
+    </w:p>
+    <w:p>
+      <w:pPr>
+        <w:ind w:left="1080"/>
+        <w:rPr>
+          <w:color w:val="0070C0"/>
+        </w:rPr>
+      </w:pPr>
+      <w:hyperlink r:id="rId11" w:history="1">
+        <w:r>
+          <w:rPr>
+            <w:rStyle w:val="Hyperlink"/>
+          </w:rPr>
+          <w:t>https://www.worksafe.qld.gov.au/laws-and-compliance/electrical-safety-laws</w:t>
+        </w:r>
+      </w:hyperlink>
+    </w:p>
+    <w:p>
+      <w:pPr>
+        <w:ind w:left="1080"/>
+        <w:rPr>
+          <w:color w:val="0070C0"/>
+        </w:rPr>
+      </w:pPr>
+    </w:p>
+    <w:p>
+      <w:pPr>
+        <w:rPr>
+          <w:color w:val="0070C0"/>
+        </w:rPr>
+      </w:pPr>
+      <w:r>
+        <w:rPr>
+          <w:color w:val="0070C0"/>
+        </w:rPr>
+        <w:tab/>
+      </w:r>
+      <w:r>
+        <w:rPr>
+          <w:color w:val="0070C0"/>
+        </w:rPr>
+        <w:t>WHS Code of Practice</w:t>
+      </w:r>
+    </w:p>
+    <w:p>
+      <w:pPr>
+        <w:pStyle w:val="ListParagraph"/>
+        <w:numPr>
+          <w:ilvl w:val="0"/>
+          <w:numId w:val="22"/>
+        </w:numPr>
+        <w:rPr>
+          <w:color w:val="0070C0"/>
+        </w:rPr>
+      </w:pPr>
+      <w:r>
+        <w:rPr>
+          <w:color w:val="0070C0"/>
+        </w:rPr>
+        <w:t>(</w:t>
+      </w:r>
+      <w:r>
+        <w:rPr>
+          <w:color w:val="0070C0"/>
+        </w:rPr>
+        <w:t>All co</w:t>
+      </w:r>
+      <w:r>
+        <w:rPr>
+          <w:color w:val="0070C0"/>
+        </w:rPr>
+        <w:t>des of Practice)</w:t>
+      </w:r>
+    </w:p>
+    <w:p>
+      <w:pPr>
+        <w:pStyle w:val="ListParagraph"/>
+        <w:ind w:left="1080"/>
+        <w:rPr>
+          <w:color w:val="0070C0"/>
+        </w:rPr>
+      </w:pPr>
+      <w:hyperlink r:id="rId12" w:history="1">
+        <w:r>
+          <w:rPr>
+            <w:rStyle w:val="Hyperlink"/>
+          </w:rPr>
+          <w:t>https://www.worksafe.qld.gov.au/laws-and-compliance/codes-of-practice</w:t>
+        </w:r>
+      </w:hyperlink>
+    </w:p>
+    <w:p>
+      <w:pPr>
+        <w:pStyle w:val="ListParagraph"/>
+        <w:ind w:left="1080"/>
+        <w:rPr>
+          <w:color w:val="0070C0"/>
+        </w:rPr>
+      </w:pPr>
+    </w:p>
+    <w:p>
+      <w:pPr>
+        <w:pStyle w:val="ListParagraph"/>
+        <w:numPr>
+          <w:ilvl w:val="0"/>
+          <w:numId w:val="22"/>
+        </w:numPr>
+        <w:rPr>
+          <w:color w:val="0070C0"/>
+        </w:rPr>
+      </w:pPr>
+      <w:r>
+        <w:rPr>
+          <w:color w:val="0070C0"/>
+        </w:rPr>
+        <w:t>(Training</w:t>
+      </w:r>
+      <w:r>
+        <w:rPr>
+          <w:color w:val="0070C0"/>
+        </w:rPr>
+        <w:t>,</w:t>
+      </w:r>
+      <w:r>
+        <w:rPr>
+          <w:color w:val="0070C0"/>
+        </w:rPr>
+        <w:t xml:space="preserve"> Legal Obligations)</w:t>
+      </w:r>
+    </w:p>
+    <w:p>
+      <w:pPr>
+        <w:pStyle w:val="ListParagraph"/>
+        <w:ind w:left="1080"/>
+        <w:rPr>
+          <w:color w:val="0070C0"/>
+        </w:rPr>
+      </w:pPr>
+      <w:r>
+        <w:rPr>
+          <w:color w:val="0070C0"/>
+        </w:rPr>
+        <w:t>https://www.business.qld.gov.au/running-business/employing/employee-rights/obligations/training</w:t>
+      </w:r>
+    </w:p>
+    <w:p>
+      <w:pPr>
+        <w:pStyle w:val="ListParagraph"/>
+        <w:ind w:left="1080"/>
+        <w:rPr>
+          <w:color w:val="0070C0"/>
+        </w:rPr>
+      </w:pPr>
+    </w:p>
+    <w:p>
+      <w:pPr>
+        <w:pStyle w:val="ListParagraph"/>
+        <w:numPr>
+          <w:ilvl w:val="0"/>
+          <w:numId w:val="22"/>
+        </w:numPr>
+        <w:rPr>
+          <w:color w:val="0070C0"/>
+        </w:rPr>
+      </w:pPr>
+      <w:r>
+        <w:rPr>
+          <w:color w:val="0070C0"/>
+        </w:rPr>
+        <w:t>(</w:t>
+      </w:r>
+      <w:r>
+        <w:rPr>
+          <w:color w:val="0070C0"/>
+        </w:rPr>
+        <w:t>WHS Obligations</w:t>
+      </w:r>
+      <w:r>
+        <w:rPr>
+          <w:color w:val="0070C0"/>
+        </w:rPr>
+        <w:t>)</w:t>
+      </w:r>
+    </w:p>
+    <w:p>
+      <w:pPr>
+        <w:pStyle w:val="ListParagraph"/>
+        <w:ind w:left="1080"/>
+        <w:rPr>
+          <w:color w:val="0070C0"/>
+        </w:rPr>
+      </w:pPr>
+      <w:hyperlink r:id="rId13" w:history="1">
+        <w:r>
+          <w:rPr>
+            <w:rStyle w:val="Hyperlink"/>
+          </w:rPr>
+          <w:t>https://www.business.qld.gov.au/running-business/employing/employee-rights/obligations/whs</w:t>
+        </w:r>
+      </w:hyperlink>
+    </w:p>
+    <w:p>
+      <w:pPr>
+        <w:pStyle w:val="ListParagraph"/>
+        <w:ind w:left="1080"/>
+        <w:rPr>
+          <w:color w:val="0070C0"/>
+        </w:rPr>
+      </w:pPr>
+    </w:p>
+    <w:p>
+      <w:pPr>
+        <w:pStyle w:val="ListParagraph"/>
+        <w:ind w:left="1080"/>
+        <w:rPr>
+          <w:color w:val="0070C0"/>
+        </w:rPr>
+      </w:pPr>
+      <w:r>
+        <w:rPr>
+          <w:color w:val="0070C0"/>
+        </w:rPr>
+        <w:t>Other sources inclu</w:t>
+      </w:r>
+      <w:r>
+        <w:rPr>
+          <w:color w:val="0070C0"/>
+        </w:rPr>
+        <w:t>de</w:t>
+      </w:r>
+      <w:r>
+        <w:rPr>
+          <w:color w:val="0070C0"/>
+        </w:rPr>
+        <w:t>:</w:t>
+      </w:r>
+    </w:p>
+    <w:p>
+      <w:pPr>
+        <w:pStyle w:val="ListParagraph"/>
+        <w:numPr>
+          <w:ilvl w:val="0"/>
+          <w:numId w:val="22"/>
+        </w:numPr>
+        <w:rPr>
+          <w:color w:val="0070C0"/>
+        </w:rPr>
+      </w:pPr>
+      <w:r>
+        <w:rPr>
+          <w:color w:val="0070C0"/>
+        </w:rPr>
+        <w:t>WHS / OHS specialist advisers</w:t>
+      </w:r>
+    </w:p>
+    <w:p>
+      <w:pPr>
+        <w:pStyle w:val="ListParagraph"/>
+        <w:numPr>
+          <w:ilvl w:val="0"/>
+          <w:numId w:val="22"/>
+        </w:numPr>
+        <w:rPr>
+          <w:color w:val="0070C0"/>
+        </w:rPr>
+      </w:pPr>
+      <w:r>
+        <w:rPr>
+          <w:color w:val="0070C0"/>
+        </w:rPr>
+        <w:t>On-line databases</w:t>
+      </w:r>
+    </w:p>
+    <w:p>
+      <w:pPr>
+        <w:pStyle w:val="ListParagraph"/>
+        <w:numPr>
+          <w:ilvl w:val="0"/>
+          <w:numId w:val="22"/>
+        </w:numPr>
+        <w:rPr>
+          <w:color w:val="0070C0"/>
+        </w:rPr>
+      </w:pPr>
+      <w:r>
+        <w:rPr>
+          <w:color w:val="0070C0"/>
+        </w:rPr>
+        <w:t>Industry specific information</w:t>
       </w:r>
     </w:p>
     <w:permEnd w:id="962689807"/>
@@ -1331,7 +2129,115 @@
         <w:rPr>
           <w:color w:val="0070C0"/>
         </w:rPr>
-        <w:t>Enter your response to the question here</w:t>
+        <w:t>Sources of Internal WHS Information:</w:t>
+      </w:r>
+    </w:p>
+    <w:p>
+      <w:pPr>
+        <w:pStyle w:val="ListParagraph"/>
+        <w:numPr>
+          <w:ilvl w:val="0"/>
+          <w:numId w:val="22"/>
+        </w:numPr>
+        <w:rPr>
+          <w:color w:val="0070C0"/>
+        </w:rPr>
+      </w:pPr>
+      <w:r>
+        <w:rPr>
+          <w:color w:val="0070C0"/>
+        </w:rPr>
+        <w:t>Injury / Illness reports</w:t>
+      </w:r>
+    </w:p>
+    <w:p>
+      <w:pPr>
+        <w:pStyle w:val="ListParagraph"/>
+        <w:numPr>
+          <w:ilvl w:val="0"/>
+          <w:numId w:val="22"/>
+        </w:numPr>
+        <w:rPr>
+          <w:color w:val="0070C0"/>
+        </w:rPr>
+      </w:pPr>
+      <w:r>
+        <w:rPr>
+          <w:color w:val="0070C0"/>
+        </w:rPr>
+        <w:t>Workplace Inspections</w:t>
+      </w:r>
+    </w:p>
+    <w:p>
+      <w:pPr>
+        <w:pStyle w:val="ListParagraph"/>
+        <w:numPr>
+          <w:ilvl w:val="0"/>
+          <w:numId w:val="22"/>
+        </w:numPr>
+        <w:rPr>
+          <w:color w:val="0070C0"/>
+        </w:rPr>
+      </w:pPr>
+      <w:r>
+        <w:rPr>
+          <w:color w:val="0070C0"/>
+        </w:rPr>
+        <w:t>Maintenance Records</w:t>
+      </w:r>
+    </w:p>
+    <w:p>
+      <w:pPr>
+        <w:pStyle w:val="ListParagraph"/>
+        <w:numPr>
+          <w:ilvl w:val="0"/>
+          <w:numId w:val="22"/>
+        </w:numPr>
+        <w:rPr>
+          <w:color w:val="0070C0"/>
+        </w:rPr>
+      </w:pPr>
+      <w:r>
+        <w:rPr>
+          <w:color w:val="0070C0"/>
+        </w:rPr>
+        <w:t>Reports and Audits</w:t>
+      </w:r>
+    </w:p>
+    <w:p>
+      <w:pPr>
+        <w:pStyle w:val="ListParagraph"/>
+        <w:numPr>
+          <w:ilvl w:val="0"/>
+          <w:numId w:val="22"/>
+        </w:numPr>
+        <w:rPr>
+          <w:color w:val="0070C0"/>
+        </w:rPr>
+      </w:pPr>
+      <w:r>
+        <w:rPr>
+          <w:color w:val="0070C0"/>
+        </w:rPr>
+        <w:t>Training Records</w:t>
+      </w:r>
+    </w:p>
+    <w:p>
+      <w:pPr>
+        <w:pStyle w:val="ListParagraph"/>
+        <w:numPr>
+          <w:ilvl w:val="0"/>
+          <w:numId w:val="22"/>
+        </w:numPr>
+        <w:rPr>
+          <w:color w:val="0070C0"/>
+        </w:rPr>
+      </w:pPr>
+      <w:r>
+        <w:rPr>
+          <w:color w:val="0070C0"/>
+        </w:rPr>
+        <w:t>Enforcement notifications and actions</w:t>
       </w:r>
     </w:p>
     <w:permEnd w:id="589325342"/>
@@ -1340,7 +2246,6 @@
         <w:pStyle w:val="Heading3"/>
       </w:pPr>
       <w:r>
-        <w:lastRenderedPageBreak/>
         <w:t>Question</w:t>
       </w:r>
       <w:r>
@@ -1388,7 +2293,65 @@
         <w:rPr>
           <w:color w:val="0070C0"/>
         </w:rPr>
-        <w:t>Enter your response to the question here</w:t>
+        <w:t>When was the information created? You should check this, because if it is outdated, you will need to find a more updated version.</w:t>
+      </w:r>
+    </w:p>
+    <w:p>
+      <w:pPr>
+        <w:ind w:firstLine="720"/>
+        <w:rPr>
+          <w:color w:val="0070C0"/>
+        </w:rPr>
+      </w:pPr>
+      <w:r>
+        <w:rPr>
+          <w:color w:val="0070C0"/>
+        </w:rPr>
+        <w:t>Where the information is located</w:t>
+      </w:r>
+      <w:r>
+        <w:rPr>
+          <w:color w:val="0070C0"/>
+        </w:rPr>
+        <w:t>? D</w:t>
+      </w:r>
+      <w:r>
+        <w:rPr>
+          <w:color w:val="0070C0"/>
+        </w:rPr>
+        <w:t>ifferent states have different laws and regulations.</w:t>
+      </w:r>
+      <w:r>
+        <w:rPr>
+          <w:color w:val="0070C0"/>
+        </w:rPr>
+        <w:t xml:space="preserve"> You will need to check what your local state’s regulations are.</w:t>
+      </w:r>
+    </w:p>
+    <w:p>
+      <w:pPr>
+        <w:ind w:firstLine="720"/>
+        <w:rPr>
+          <w:color w:val="0070C0"/>
+        </w:rPr>
+      </w:pPr>
+      <w:r>
+        <w:rPr>
+          <w:color w:val="0070C0"/>
+        </w:rPr>
+        <w:t xml:space="preserve">Are you able to access it? If you </w:t>
+      </w:r>
+      <w:r>
+        <w:rPr>
+          <w:color w:val="0070C0"/>
+        </w:rPr>
+        <w:t>do not</w:t>
+      </w:r>
+      <w:r>
+        <w:rPr>
+          <w:color w:val="0070C0"/>
+        </w:rPr>
+        <w:t xml:space="preserve"> have access to it, this information is generally not relevant for you.</w:t>
       </w:r>
     </w:p>
     <w:permEnd w:id="1622096368"/>
@@ -1432,7 +2395,43 @@
         <w:rPr>
           <w:color w:val="0070C0"/>
         </w:rPr>
-        <w:t>Enter your response to the question here</w:t>
+        <w:t xml:space="preserve">A Training needs analysis (TNA) is an approach to determine what training a company requires. A TNA must consider several elements relating to the </w:t>
+      </w:r>
+      <w:r>
+        <w:rPr>
+          <w:color w:val="0070C0"/>
+        </w:rPr>
+        <w:t>company</w:t>
+      </w:r>
+      <w:r>
+        <w:rPr>
+          <w:color w:val="0070C0"/>
+        </w:rPr>
+        <w:t>, such as Training Methods, efficiency of those methods</w:t>
+      </w:r>
+      <w:r>
+        <w:rPr>
+          <w:color w:val="0070C0"/>
+        </w:rPr>
+        <w:t xml:space="preserve"> and </w:t>
+      </w:r>
+      <w:r>
+        <w:rPr>
+          <w:color w:val="0070C0"/>
+        </w:rPr>
+        <w:t>cost of those methods. It also must consider your current competencies</w:t>
+      </w:r>
+      <w:r>
+        <w:rPr>
+          <w:color w:val="0070C0"/>
+        </w:rPr>
+        <w:t xml:space="preserve"> to make sure the training focus’ on other areas.</w:t>
+      </w:r>
+      <w:r>
+        <w:rPr>
+          <w:color w:val="0070C0"/>
+        </w:rPr>
+        <w:t xml:space="preserve"> Overall a TNAs goal is to increase the efficiency of the company’s employees.</w:t>
       </w:r>
     </w:p>
     <w:permEnd w:id="1514031554"/>
@@ -1441,6 +2440,7 @@
         <w:pStyle w:val="Heading3"/>
       </w:pPr>
       <w:r>
+        <w:lastRenderedPageBreak/>
         <w:t>Question: W</w:t>
       </w:r>
       <w:r>
@@ -1535,12 +2535,6 @@
         </w:rPr>
       </w:pPr>
       <w:permStart w:id="451428770" w:edGrp="everyone"/>
-      <w:r>
-        <w:rPr>
-          <w:color w:val="0070C0"/>
-        </w:rPr>
-        <w:t>Enter your response to the question here</w:t>
-      </w:r>
     </w:p>
     <w:permEnd w:id="451428770"/>
     <w:p>
@@ -1701,7 +2695,7 @@
         </w:rPr>
         <w:t xml:space="preserve">  Use an online source (e.g. </w:t>
       </w:r>
-      <w:hyperlink r:id="rId9" w:history="1">
+      <w:hyperlink r:id="rId14" w:history="1">
         <w:r>
           <w:rPr>
             <w:rStyle w:val="Hyperlink"/>
@@ -1770,7 +2764,7 @@
                     <pic:cNvPicPr/>
                   </pic:nvPicPr>
                   <pic:blipFill>
-                    <a:blip r:embed="rId10"/>
+                    <a:blip r:embed="rId15"/>
                     <a:stretch>
                       <a:fillRect/>
                     </a:stretch>
@@ -2083,7 +3077,7 @@
                                       </w:rPr>
                                       <w:t xml:space="preserve">Retrieved from </w:t>
                                     </w:r>
-                                    <w:hyperlink r:id="rId11" w:history="1">
+                                    <w:hyperlink r:id="rId16" w:history="1">
                                       <w:r>
                                         <w:rPr>
                                           <w:rStyle w:val="Hyperlink"/>
@@ -2284,7 +3278,7 @@
                                 </w:rPr>
                                 <w:t xml:space="preserve">Retrieved from </w:t>
                               </w:r>
-                              <w:hyperlink r:id="rId12" w:history="1">
+                              <w:hyperlink r:id="rId17" w:history="1">
                                 <w:r>
                                   <w:rPr>
                                     <w:rStyle w:val="Hyperlink"/>
@@ -2770,7 +3764,33 @@
           <w:szCs w:val="20"/>
           <w:shd w:val="clear" w:color="auto" w:fill="FFFFFF"/>
         </w:rPr>
-        <w:t>Guide To The Work Health And Safety Act 2011</w:t>
+        <w:t xml:space="preserve">Guide </w:t>
+      </w:r>
+      <w:proofErr w:type="gramStart"/>
+      <w:r>
+        <w:rPr>
+          <w:rFonts w:ascii="Arial" w:hAnsi="Arial" w:cs="Arial"/>
+          <w:i/>
+          <w:iCs/>
+          <w:color w:val="000000"/>
+          <w:sz w:val="20"/>
+          <w:szCs w:val="20"/>
+          <w:shd w:val="clear" w:color="auto" w:fill="FFFFFF"/>
+        </w:rPr>
+        <w:t>To</w:t>
+      </w:r>
+      <w:proofErr w:type="gramEnd"/>
+      <w:r>
+        <w:rPr>
+          <w:rFonts w:ascii="Arial" w:hAnsi="Arial" w:cs="Arial"/>
+          <w:i/>
+          <w:iCs/>
+          <w:color w:val="000000"/>
+          <w:sz w:val="20"/>
+          <w:szCs w:val="20"/>
+          <w:shd w:val="clear" w:color="auto" w:fill="FFFFFF"/>
+        </w:rPr>
+        <w:t xml:space="preserve"> The Work Health And Safety Act 2011</w:t>
       </w:r>
       <w:r>
         <w:rPr>
@@ -2834,7 +3854,7 @@
       </w:pPr>
     </w:p>
     <w:sectPr>
-      <w:footerReference w:type="default" r:id="rId13"/>
+      <w:footerReference w:type="default" r:id="rId18"/>
       <w:pgSz w:w="12240" w:h="15840"/>
       <w:pgMar w:top="1440" w:right="1512" w:bottom="1440" w:left="1512" w:header="720" w:footer="720" w:gutter="0"/>
       <w:pgNumType w:start="0"/>
@@ -3335,6 +4355,118 @@
     </w:lvl>
   </w:abstractNum>
   <w:abstractNum w:abstractNumId="12" w15:restartNumberingAfterBreak="0">
+    <w:nsid w:val="3DDA15BC"/>
+    <w:multiLevelType w:val="hybridMultilevel"/>
+    <w:tmpl w:val="1D4A0BFE"/>
+    <w:lvl w:ilvl="0" w:tplc="613807F8">
+      <w:numFmt w:val="bullet"/>
+      <w:lvlText w:val="-"/>
+      <w:lvlJc w:val="left"/>
+      <w:pPr>
+        <w:ind w:left="1080" w:hanging="360"/>
+      </w:pPr>
+      <w:rPr>
+        <w:rFonts w:ascii="Arial Rounded MT Bold" w:eastAsiaTheme="minorEastAsia" w:hAnsi="Arial Rounded MT Bold" w:cstheme="minorBidi" w:hint="default"/>
+      </w:rPr>
+    </w:lvl>
+    <w:lvl w:ilvl="1" w:tplc="0C090003" w:tentative="1">
+      <w:start w:val="1"/>
+      <w:numFmt w:val="bullet"/>
+      <w:lvlText w:val="o"/>
+      <w:lvlJc w:val="left"/>
+      <w:pPr>
+        <w:ind w:left="1800" w:hanging="360"/>
+      </w:pPr>
+      <w:rPr>
+        <w:rFonts w:ascii="Courier New" w:hAnsi="Courier New" w:cs="Courier New" w:hint="default"/>
+      </w:rPr>
+    </w:lvl>
+    <w:lvl w:ilvl="2" w:tplc="0C090005" w:tentative="1">
+      <w:start w:val="1"/>
+      <w:numFmt w:val="bullet"/>
+      <w:lvlText w:val=""/>
+      <w:lvlJc w:val="left"/>
+      <w:pPr>
+        <w:ind w:left="2520" w:hanging="360"/>
+      </w:pPr>
+      <w:rPr>
+        <w:rFonts w:ascii="Wingdings" w:hAnsi="Wingdings" w:hint="default"/>
+      </w:rPr>
+    </w:lvl>
+    <w:lvl w:ilvl="3" w:tplc="0C090001" w:tentative="1">
+      <w:start w:val="1"/>
+      <w:numFmt w:val="bullet"/>
+      <w:lvlText w:val=""/>
+      <w:lvlJc w:val="left"/>
+      <w:pPr>
+        <w:ind w:left="3240" w:hanging="360"/>
+      </w:pPr>
+      <w:rPr>
+        <w:rFonts w:ascii="Symbol" w:hAnsi="Symbol" w:hint="default"/>
+      </w:rPr>
+    </w:lvl>
+    <w:lvl w:ilvl="4" w:tplc="0C090003" w:tentative="1">
+      <w:start w:val="1"/>
+      <w:numFmt w:val="bullet"/>
+      <w:lvlText w:val="o"/>
+      <w:lvlJc w:val="left"/>
+      <w:pPr>
+        <w:ind w:left="3960" w:hanging="360"/>
+      </w:pPr>
+      <w:rPr>
+        <w:rFonts w:ascii="Courier New" w:hAnsi="Courier New" w:cs="Courier New" w:hint="default"/>
+      </w:rPr>
+    </w:lvl>
+    <w:lvl w:ilvl="5" w:tplc="0C090005" w:tentative="1">
+      <w:start w:val="1"/>
+      <w:numFmt w:val="bullet"/>
+      <w:lvlText w:val=""/>
+      <w:lvlJc w:val="left"/>
+      <w:pPr>
+        <w:ind w:left="4680" w:hanging="360"/>
+      </w:pPr>
+      <w:rPr>
+        <w:rFonts w:ascii="Wingdings" w:hAnsi="Wingdings" w:hint="default"/>
+      </w:rPr>
+    </w:lvl>
+    <w:lvl w:ilvl="6" w:tplc="0C090001" w:tentative="1">
+      <w:start w:val="1"/>
+      <w:numFmt w:val="bullet"/>
+      <w:lvlText w:val=""/>
+      <w:lvlJc w:val="left"/>
+      <w:pPr>
+        <w:ind w:left="5400" w:hanging="360"/>
+      </w:pPr>
+      <w:rPr>
+        <w:rFonts w:ascii="Symbol" w:hAnsi="Symbol" w:hint="default"/>
+      </w:rPr>
+    </w:lvl>
+    <w:lvl w:ilvl="7" w:tplc="0C090003" w:tentative="1">
+      <w:start w:val="1"/>
+      <w:numFmt w:val="bullet"/>
+      <w:lvlText w:val="o"/>
+      <w:lvlJc w:val="left"/>
+      <w:pPr>
+        <w:ind w:left="6120" w:hanging="360"/>
+      </w:pPr>
+      <w:rPr>
+        <w:rFonts w:ascii="Courier New" w:hAnsi="Courier New" w:cs="Courier New" w:hint="default"/>
+      </w:rPr>
+    </w:lvl>
+    <w:lvl w:ilvl="8" w:tplc="0C090005" w:tentative="1">
+      <w:start w:val="1"/>
+      <w:numFmt w:val="bullet"/>
+      <w:lvlText w:val=""/>
+      <w:lvlJc w:val="left"/>
+      <w:pPr>
+        <w:ind w:left="6840" w:hanging="360"/>
+      </w:pPr>
+      <w:rPr>
+        <w:rFonts w:ascii="Wingdings" w:hAnsi="Wingdings" w:hint="default"/>
+      </w:rPr>
+    </w:lvl>
+  </w:abstractNum>
+  <w:abstractNum w:abstractNumId="13" w15:restartNumberingAfterBreak="0">
     <w:nsid w:val="68456A7C"/>
     <w:multiLevelType w:val="hybridMultilevel"/>
     <w:tmpl w:val="801C1B26"/>
@@ -3422,7 +4554,7 @@
     </w:lvl>
   </w:abstractNum>
   <w:num w:numId="1">
-    <w:abstractNumId w:val="12"/>
+    <w:abstractNumId w:val="13"/>
   </w:num>
   <w:num w:numId="2">
     <w:abstractNumId w:val="9"/>
@@ -3458,7 +4590,7 @@
     <w:abstractNumId w:val="10"/>
   </w:num>
   <w:num w:numId="13">
-    <w:abstractNumId w:val="12"/>
+    <w:abstractNumId w:val="13"/>
     <w:lvlOverride w:ilvl="0">
       <w:startOverride w:val="1"/>
     </w:lvlOverride>
@@ -3467,24 +4599,27 @@
     <w:abstractNumId w:val="11"/>
   </w:num>
   <w:num w:numId="15">
-    <w:abstractNumId w:val="12"/>
+    <w:abstractNumId w:val="13"/>
   </w:num>
   <w:num w:numId="16">
-    <w:abstractNumId w:val="12"/>
+    <w:abstractNumId w:val="13"/>
   </w:num>
   <w:num w:numId="17">
-    <w:abstractNumId w:val="12"/>
+    <w:abstractNumId w:val="13"/>
   </w:num>
   <w:num w:numId="18">
-    <w:abstractNumId w:val="12"/>
+    <w:abstractNumId w:val="13"/>
   </w:num>
   <w:num w:numId="19">
-    <w:abstractNumId w:val="12"/>
+    <w:abstractNumId w:val="13"/>
   </w:num>
   <w:num w:numId="20">
-    <w:abstractNumId w:val="12"/>
+    <w:abstractNumId w:val="13"/>
   </w:num>
   <w:num w:numId="21">
+    <w:abstractNumId w:val="13"/>
+  </w:num>
+  <w:num w:numId="22">
     <w:abstractNumId w:val="12"/>
   </w:num>
 </w:numbering>
@@ -14976,7 +16111,6 @@
     <w:name w:val="List Paragraph"/>
     <w:basedOn w:val="Normal"/>
     <w:uiPriority w:val="34"/>
-    <w:semiHidden/>
     <w:unhideWhenUsed/>
     <w:qFormat/>
     <w:rsid w:val="00152BD3"/>
@@ -29050,12 +30184,12 @@
     <w:pitch w:val="variable"/>
     <w:sig w:usb0="00000000" w:usb1="10000000" w:usb2="00000000" w:usb3="00000000" w:csb0="80000000" w:csb1="00000000"/>
   </w:font>
-  <w:font w:name="Palatino Linotype">
-    <w:panose1 w:val="02040502050505030304"/>
+  <w:font w:name="Arial Rounded MT Bold">
+    <w:panose1 w:val="020F0704030504030204"/>
     <w:charset w:val="00"/>
-    <w:family w:val="roman"/>
+    <w:family w:val="swiss"/>
     <w:pitch w:val="variable"/>
-    <w:sig w:usb0="E0000287" w:usb1="40000013" w:usb2="00000000" w:usb3="00000000" w:csb0="0000019F" w:csb1="00000000"/>
+    <w:sig w:usb0="00000003" w:usb1="00000000" w:usb2="00000000" w:usb3="00000000" w:csb0="00000001" w:csb1="00000000"/>
   </w:font>
   <w:font w:name="MS Gothic">
     <w:altName w:val="ＭＳ ゴシック"/>
@@ -29065,12 +30199,12 @@
     <w:pitch w:val="fixed"/>
     <w:sig w:usb0="E00002FF" w:usb1="6AC7FDFB" w:usb2="08000012" w:usb3="00000000" w:csb0="0002009F" w:csb1="00000000"/>
   </w:font>
-  <w:font w:name="Arial Rounded MT Bold">
-    <w:panose1 w:val="020F0704030504030204"/>
+  <w:font w:name="Palatino Linotype">
+    <w:panose1 w:val="02040502050505030304"/>
     <w:charset w:val="00"/>
-    <w:family w:val="swiss"/>
+    <w:family w:val="roman"/>
     <w:pitch w:val="variable"/>
-    <w:sig w:usb0="00000003" w:usb1="00000000" w:usb2="00000000" w:usb3="00000000" w:csb0="00000001" w:csb1="00000000"/>
+    <w:sig w:usb0="E0000287" w:usb1="40000013" w:usb2="00000000" w:usb3="00000000" w:csb0="0000019F" w:csb1="00000000"/>
   </w:font>
   <w:font w:name="Century Gothic">
     <w:panose1 w:val="020B0502020202020204"/>
@@ -29163,9 +30297,13 @@
     <w:rsid w:val="000721F5"/>
     <w:rsid w:val="000C42CB"/>
     <w:rsid w:val="00500BEE"/>
+    <w:rsid w:val="00685A27"/>
+    <w:rsid w:val="00916563"/>
     <w:rsid w:val="009F1DE0"/>
+    <w:rsid w:val="00AA7F78"/>
     <w:rsid w:val="00AF05CB"/>
     <w:rsid w:val="00B41FBD"/>
+    <w:rsid w:val="00BF055A"/>
     <w:rsid w:val="00D679F7"/>
     <w:rsid w:val="00F07604"/>
     <w:rsid w:val="00F32917"/>

</xml_diff>